<commit_message>
remove all compressed file & hw5-modify & hw6
</commit_message>
<xml_diff>
--- a/HaL6/algorithm-design-and-analysis/Hw5_19000470_PhamVuAnhQuan/Answer.docx
+++ b/HaL6/algorithm-design-and-analysis/Hw5_19000470_PhamVuAnhQuan/Answer.docx
@@ -222,7 +222,7 @@
           <v:shape id="_x0000_i1025" type="#_x0000_t75" style="width:451.5pt;height:128.25pt" o:ole="">
             <v:imagedata r:id="rId5" o:title=""/>
           </v:shape>
-          <o:OLEObject Type="Embed" ProgID="Word.Document.12" ShapeID="_x0000_i1025" DrawAspect="Content" ObjectID="_1710059280" r:id="rId6">
+          <o:OLEObject Type="Embed" ProgID="Word.Document.12" ShapeID="_x0000_i1025" DrawAspect="Content" ObjectID="_1710831871" r:id="rId6">
             <o:FieldCodes>\s</o:FieldCodes>
           </o:OLEObject>
         </w:object>
@@ -328,7 +328,7 @@
           <v:shape id="_x0000_i1026" type="#_x0000_t75" style="width:451.5pt;height:161.25pt" o:ole="">
             <v:imagedata r:id="rId7" o:title=""/>
           </v:shape>
-          <o:OLEObject Type="Embed" ProgID="Word.Document.12" ShapeID="_x0000_i1026" DrawAspect="Content" ObjectID="_1710059281" r:id="rId8">
+          <o:OLEObject Type="Embed" ProgID="Word.Document.12" ShapeID="_x0000_i1026" DrawAspect="Content" ObjectID="_1710831872" r:id="rId8">
             <o:FieldCodes>\s</o:FieldCodes>
           </o:OLEObject>
         </w:object>
@@ -484,6 +484,160 @@
           <w:lang w:val="en-US"/>
         </w:rPr>
         <w:t>Đặt bài toán, thiết kế, phân tích và triển khai thuật toán</w:t>
+      </w:r>
+    </w:p>
+    <w:p>
+      <w:pPr>
+        <w:ind w:left="360"/>
+        <w:rPr>
+          <w:lang w:val="en-US"/>
+        </w:rPr>
+      </w:pPr>
+      <w:r>
+        <w:rPr>
+          <w:lang w:val="en-US"/>
+        </w:rPr>
+        <w:t xml:space="preserve">- </w:t>
+      </w:r>
+      <w:r>
+        <w:rPr>
+          <w:lang w:val="en-US"/>
+        </w:rPr>
+        <w:tab/>
+        <w:t>Bài toán Liệt kê tất cả các hoán vị của n phần tử.</w:t>
+      </w:r>
+    </w:p>
+    <w:p>
+      <w:pPr>
+        <w:ind w:left="360"/>
+        <w:rPr>
+          <w:lang w:val="en-US"/>
+        </w:rPr>
+      </w:pPr>
+      <w:r>
+        <w:rPr>
+          <w:lang w:val="en-US"/>
+        </w:rPr>
+        <w:t>-</w:t>
+      </w:r>
+      <w:r>
+        <w:rPr>
+          <w:lang w:val="en-US"/>
+        </w:rPr>
+        <w:tab/>
+        <w:t>ListThePermutationOfN.py</w:t>
+      </w:r>
+    </w:p>
+    <w:p>
+      <w:pPr>
+        <w:ind w:left="360"/>
+        <w:rPr>
+          <w:lang w:val="en-US"/>
+        </w:rPr>
+      </w:pPr>
+      <w:r>
+        <w:rPr>
+          <w:lang w:val="en-US"/>
+        </w:rPr>
+        <w:t>- Phân tích bài toán:</w:t>
+      </w:r>
+    </w:p>
+    <w:p>
+      <w:pPr>
+        <w:ind w:left="360"/>
+        <w:rPr>
+          <w:lang w:val="en-US"/>
+        </w:rPr>
+      </w:pPr>
+      <w:r>
+        <w:rPr>
+          <w:lang w:val="en-US"/>
+        </w:rPr>
+        <w:t xml:space="preserve">    - Tập ta cần phân tích gồm các phần tử lần lượt từ 1..n</w:t>
+      </w:r>
+    </w:p>
+    <w:p>
+      <w:pPr>
+        <w:ind w:left="360"/>
+        <w:rPr>
+          <w:lang w:val="en-US"/>
+        </w:rPr>
+      </w:pPr>
+      <w:r>
+        <w:rPr>
+          <w:lang w:val="en-US"/>
+        </w:rPr>
+        <w:t xml:space="preserve">    - Tập sẽ có n! hoán vị</w:t>
+      </w:r>
+    </w:p>
+    <w:p>
+      <w:pPr>
+        <w:ind w:left="360"/>
+        <w:rPr>
+          <w:lang w:val="en-US"/>
+        </w:rPr>
+      </w:pPr>
+      <w:r>
+        <w:rPr>
+          <w:lang w:val="en-US"/>
+        </w:rPr>
+        <w:t>- Thuật toán:</w:t>
+      </w:r>
+    </w:p>
+    <w:p>
+      <w:pPr>
+        <w:ind w:left="360"/>
+        <w:rPr>
+          <w:lang w:val="en-US"/>
+        </w:rPr>
+      </w:pPr>
+      <w:r>
+        <w:rPr>
+          <w:lang w:val="en-US"/>
+        </w:rPr>
+        <w:t xml:space="preserve">    - Với mỗi hoán vị, ta chọn phần tử trong tập chưa có trong hoán vị đó.</w:t>
+      </w:r>
+    </w:p>
+    <w:p>
+      <w:pPr>
+        <w:ind w:left="360"/>
+        <w:rPr>
+          <w:lang w:val="en-US"/>
+        </w:rPr>
+      </w:pPr>
+      <w:r>
+        <w:rPr>
+          <w:lang w:val="en-US"/>
+        </w:rPr>
+        <w:t xml:space="preserve">    - Sau đó lưu nó vào hoán vị và đánh dấu là phần tử này đã tồn tại trong hoán vị.</w:t>
+      </w:r>
+    </w:p>
+    <w:p>
+      <w:pPr>
+        <w:ind w:left="360"/>
+        <w:rPr>
+          <w:lang w:val="en-US"/>
+        </w:rPr>
+      </w:pPr>
+      <w:r>
+        <w:rPr>
+          <w:lang w:val="en-US"/>
+        </w:rPr>
+        <w:t xml:space="preserve">    - Lặp lại công việc trên cho đến khi đạt được 1 hoán vị hoàn chỉnh.</w:t>
+      </w:r>
+    </w:p>
+    <w:p>
+      <w:pPr>
+        <w:ind w:left="360"/>
+        <w:rPr>
+          <w:lang w:val="en-US"/>
+        </w:rPr>
+      </w:pPr>
+      <w:r>
+        <w:rPr>
+          <w:lang w:val="en-US"/>
+        </w:rPr>
+        <w:t xml:space="preserve">    - In ra màn hình hoán vị vừa tìm được và quay lui lại để tìm hoán vị khác.</w:t>
       </w:r>
     </w:p>
     <w:p>
@@ -582,54 +736,6 @@
           <w:color w:val="000000"/>
         </w:rPr>
         <w:t>python filename</w:t>
-      </w:r>
-      <w:r>
-        <w:rPr>
-          <w:rFonts w:ascii="Consolas" w:eastAsia="Arial" w:hAnsi="Consolas" w:cstheme="minorHAnsi"/>
-          <w:color w:val="000000"/>
-          <w:lang w:val="en-US"/>
-        </w:rPr>
-        <w:t xml:space="preserve"> </w:t>
-      </w:r>
-      <w:r>
-        <w:rPr>
-          <w:rFonts w:eastAsia="Arial" w:cstheme="minorHAnsi"/>
-          <w:color w:val="000000"/>
-          <w:lang w:val="en-US"/>
-        </w:rPr>
-        <w:t>(</w:t>
-      </w:r>
-      <w:r>
-        <w:rPr>
-          <w:rFonts w:ascii="Consolas" w:eastAsia="Arial" w:hAnsi="Consolas" w:cstheme="minorHAnsi"/>
-          <w:color w:val="000000"/>
-          <w:lang w:val="en-US"/>
-        </w:rPr>
-        <w:t>python3 filename</w:t>
-      </w:r>
-      <w:r>
-        <w:rPr>
-          <w:rFonts w:eastAsia="Arial" w:cstheme="minorHAnsi"/>
-          <w:color w:val="000000"/>
-          <w:lang w:val="en-US"/>
-        </w:rPr>
-        <w:t xml:space="preserve"> trong trường hợp 2 lệnh trước</w:t>
-      </w:r>
-      <w:r>
-        <w:rPr>
-          <w:rFonts w:eastAsia="Arial" w:cstheme="minorHAnsi"/>
-          <w:color w:val="000000"/>
-          <w:lang w:val="en-US"/>
-        </w:rPr>
-        <w:t xml:space="preserve"> bị lỗi</w:t>
-      </w:r>
-      <w:r>
-        <w:rPr>
-          <w:rFonts w:eastAsia="Arial" w:cstheme="minorHAnsi"/>
-          <w:color w:val="000000"/>
-          <w:lang w:val="en-US"/>
-        </w:rPr>
-        <w:t>)</w:t>
       </w:r>
     </w:p>
     <w:sectPr>
@@ -1045,16 +1151,16 @@
       </w:pPr>
     </w:lvl>
   </w:abstractNum>
-  <w:num w:numId="1">
+  <w:num w:numId="1" w16cid:durableId="522012692">
     <w:abstractNumId w:val="3"/>
   </w:num>
-  <w:num w:numId="2">
+  <w:num w:numId="2" w16cid:durableId="1008678042">
     <w:abstractNumId w:val="1"/>
   </w:num>
-  <w:num w:numId="3">
+  <w:num w:numId="3" w16cid:durableId="1586037339">
     <w:abstractNumId w:val="0"/>
   </w:num>
-  <w:num w:numId="4">
+  <w:num w:numId="4" w16cid:durableId="155995288">
     <w:abstractNumId w:val="2"/>
   </w:num>
 </w:numbering>

</xml_diff>